<commit_message>
new plan, new parts
</commit_message>
<xml_diff>
--- a/thesis text/Thesis.docx
+++ b/thesis text/Thesis.docx
@@ -10433,9 +10433,18 @@
       <w:r>
         <w:t xml:space="preserve">duct necessary computation and set bot movement, firing or any other available action that will be performed in the next </w:t>
       </w:r>
+      <w:commentRangeStart w:id="76"/>
       <w:r>
         <w:t>step</w:t>
       </w:r>
+      <w:commentRangeEnd w:id="76"/>
+      <w:r>
+        <w:rPr>
+          <w:rStyle w:val="Odwoaniedokomentarza"/>
+          <w:rFonts w:eastAsiaTheme="minorHAnsi"/>
+        </w:rPr>
+        <w:commentReference w:id="76"/>
+      </w:r>
       <w:r>
         <w:t>.</w:t>
       </w:r>
@@ -10444,11 +10453,11 @@
       <w:pPr>
         <w:pStyle w:val="Nagwek3"/>
       </w:pPr>
-      <w:bookmarkStart w:id="76" w:name="_Toc280535738"/>
+      <w:bookmarkStart w:id="77" w:name="_Toc280535738"/>
       <w:r>
         <w:t>Knowledge representation</w:t>
       </w:r>
-      <w:bookmarkEnd w:id="76"/>
+      <w:bookmarkEnd w:id="77"/>
     </w:p>
     <w:p>
       <w:pPr>
@@ -10510,11 +10519,11 @@
       <w:pPr>
         <w:pStyle w:val="Nagwek3"/>
       </w:pPr>
-      <w:bookmarkStart w:id="77" w:name="_Toc280535739"/>
+      <w:bookmarkStart w:id="78" w:name="_Toc280535739"/>
       <w:r>
         <w:t>The loop</w:t>
       </w:r>
-      <w:bookmarkEnd w:id="77"/>
+      <w:bookmarkEnd w:id="78"/>
     </w:p>
     <w:p>
       <w:pPr>
@@ -10604,11 +10613,11 @@
       <w:pPr>
         <w:pStyle w:val="Nagwek3"/>
       </w:pPr>
-      <w:bookmarkStart w:id="78" w:name="_Toc280535740"/>
+      <w:bookmarkStart w:id="79" w:name="_Toc280535740"/>
       <w:r>
         <w:t>Navigation decision</w:t>
       </w:r>
-      <w:bookmarkEnd w:id="78"/>
+      <w:bookmarkEnd w:id="79"/>
     </w:p>
     <w:p>
       <w:pPr>
@@ -10670,12 +10679,12 @@
       <w:pPr>
         <w:pStyle w:val="Nagwek3"/>
       </w:pPr>
-      <w:bookmarkStart w:id="79" w:name="_Toc280535741"/>
+      <w:bookmarkStart w:id="80" w:name="_Toc280535741"/>
       <w:r>
         <w:lastRenderedPageBreak/>
         <w:t>Firing decision</w:t>
       </w:r>
-      <w:bookmarkEnd w:id="79"/>
+      <w:bookmarkEnd w:id="80"/>
     </w:p>
     <w:p>
       <w:pPr>
@@ -10723,11 +10732,11 @@
       <w:pPr>
         <w:pStyle w:val="Nagwek2"/>
       </w:pPr>
-      <w:bookmarkStart w:id="80" w:name="_Toc280535742"/>
+      <w:bookmarkStart w:id="81" w:name="_Toc280535742"/>
       <w:r>
         <w:t>Learn bot</w:t>
       </w:r>
-      <w:bookmarkEnd w:id="80"/>
+      <w:bookmarkEnd w:id="81"/>
     </w:p>
     <w:p>
       <w:pPr>
@@ -10747,11 +10756,11 @@
       <w:pPr>
         <w:pStyle w:val="Nagwek2"/>
       </w:pPr>
-      <w:bookmarkStart w:id="81" w:name="_Toc280535743"/>
+      <w:bookmarkStart w:id="82" w:name="_Toc280535743"/>
       <w:r>
         <w:t>Bot’s launching and debugging application</w:t>
       </w:r>
-      <w:bookmarkEnd w:id="81"/>
+      <w:bookmarkEnd w:id="82"/>
     </w:p>
     <w:p>
       <w:pPr>
@@ -10828,8 +10837,8 @@
       <w:pPr>
         <w:pStyle w:val="Nagwek1"/>
       </w:pPr>
-      <w:bookmarkStart w:id="82" w:name="_Toc280535744"/>
-      <w:commentRangeStart w:id="83"/>
+      <w:bookmarkStart w:id="83" w:name="_Toc280535744"/>
+      <w:commentRangeStart w:id="84"/>
       <w:r>
         <w:lastRenderedPageBreak/>
         <w:t>Experiments</w:t>
@@ -10837,34 +10846,34 @@
       <w:r>
         <w:t xml:space="preserve"> description</w:t>
       </w:r>
-      <w:commentRangeEnd w:id="83"/>
+      <w:commentRangeEnd w:id="84"/>
       <w:r>
         <w:rPr>
           <w:rStyle w:val="Odwoaniedokomentarza"/>
         </w:rPr>
-        <w:commentReference w:id="83"/>
-      </w:r>
-      <w:bookmarkEnd w:id="82"/>
+        <w:commentReference w:id="84"/>
+      </w:r>
+      <w:bookmarkEnd w:id="83"/>
     </w:p>
     <w:p>
       <w:pPr>
         <w:pStyle w:val="Nagwek2"/>
       </w:pPr>
-      <w:bookmarkStart w:id="84" w:name="_Toc280535745"/>
+      <w:bookmarkStart w:id="85" w:name="_Toc280535745"/>
       <w:r>
         <w:t>Reinforcement learning ??</w:t>
       </w:r>
-      <w:bookmarkEnd w:id="84"/>
+      <w:bookmarkEnd w:id="85"/>
     </w:p>
     <w:p>
       <w:pPr>
         <w:pStyle w:val="Nagwek2"/>
       </w:pPr>
-      <w:bookmarkStart w:id="85" w:name="_Toc280535746"/>
+      <w:bookmarkStart w:id="86" w:name="_Toc280535746"/>
       <w:r>
         <w:t>Navigation optimization</w:t>
       </w:r>
-      <w:bookmarkEnd w:id="85"/>
+      <w:bookmarkEnd w:id="86"/>
     </w:p>
     <w:p>
       <w:pPr>
@@ -10912,11 +10921,11 @@
       <w:pPr>
         <w:pStyle w:val="Nagwek2"/>
       </w:pPr>
-      <w:bookmarkStart w:id="86" w:name="_Toc280535747"/>
+      <w:bookmarkStart w:id="87" w:name="_Toc280535747"/>
       <w:r>
         <w:t>Experiments application</w:t>
       </w:r>
-      <w:bookmarkEnd w:id="86"/>
+      <w:bookmarkEnd w:id="87"/>
     </w:p>
     <w:p>
       <w:pPr>
@@ -10965,50 +10974,50 @@
       <w:pPr>
         <w:pStyle w:val="Nagwek1"/>
       </w:pPr>
-      <w:bookmarkStart w:id="87" w:name="_Toc280535748"/>
-      <w:commentRangeStart w:id="88"/>
+      <w:bookmarkStart w:id="88" w:name="_Toc280535748"/>
+      <w:commentRangeStart w:id="89"/>
       <w:r>
         <w:lastRenderedPageBreak/>
         <w:t>Results</w:t>
       </w:r>
-      <w:commentRangeEnd w:id="88"/>
+      <w:commentRangeEnd w:id="89"/>
       <w:r>
         <w:rPr>
           <w:rStyle w:val="Odwoaniedokomentarza"/>
         </w:rPr>
-        <w:commentReference w:id="88"/>
-      </w:r>
-      <w:bookmarkEnd w:id="87"/>
+        <w:commentReference w:id="89"/>
+      </w:r>
+      <w:bookmarkEnd w:id="88"/>
     </w:p>
     <w:p>
       <w:pPr>
         <w:pStyle w:val="Nagwek2"/>
       </w:pPr>
-      <w:bookmarkStart w:id="89" w:name="_Toc280535749"/>
+      <w:bookmarkStart w:id="90" w:name="_Toc280535749"/>
       <w:r>
         <w:t>RL ? went bad?</w:t>
       </w:r>
-      <w:bookmarkEnd w:id="89"/>
+      <w:bookmarkEnd w:id="90"/>
     </w:p>
     <w:p>
       <w:pPr>
         <w:pStyle w:val="Nagwek2"/>
       </w:pPr>
-      <w:bookmarkStart w:id="90" w:name="_Toc280535750"/>
+      <w:bookmarkStart w:id="91" w:name="_Toc280535750"/>
       <w:r>
         <w:t>Algorithms comparison</w:t>
       </w:r>
-      <w:bookmarkEnd w:id="90"/>
+      <w:bookmarkEnd w:id="91"/>
     </w:p>
     <w:p>
       <w:pPr>
         <w:pStyle w:val="Nagwek2"/>
       </w:pPr>
-      <w:bookmarkStart w:id="91" w:name="_Toc280535751"/>
+      <w:bookmarkStart w:id="92" w:name="_Toc280535751"/>
       <w:r>
         <w:t>Performance of found solution</w:t>
       </w:r>
-      <w:bookmarkEnd w:id="91"/>
+      <w:bookmarkEnd w:id="92"/>
     </w:p>
     <w:p>
       <w:pPr>
@@ -11068,19 +11077,19 @@
       <w:pPr>
         <w:pStyle w:val="Nagwek1"/>
       </w:pPr>
-      <w:bookmarkStart w:id="92" w:name="_Toc280535752"/>
-      <w:commentRangeStart w:id="93"/>
+      <w:bookmarkStart w:id="93" w:name="_Toc280535752"/>
+      <w:commentRangeStart w:id="94"/>
       <w:r>
         <w:t>Attachments</w:t>
       </w:r>
-      <w:commentRangeEnd w:id="93"/>
+      <w:commentRangeEnd w:id="94"/>
       <w:r>
         <w:rPr>
           <w:rStyle w:val="Odwoaniedokomentarza"/>
         </w:rPr>
-        <w:commentReference w:id="93"/>
-      </w:r>
-      <w:bookmarkEnd w:id="92"/>
+        <w:commentReference w:id="94"/>
+      </w:r>
+      <w:bookmarkEnd w:id="93"/>
     </w:p>
     <w:p/>
     <w:p>
@@ -11098,12 +11107,12 @@
       <w:pPr>
         <w:pStyle w:val="Nagwek1"/>
       </w:pPr>
-      <w:bookmarkStart w:id="94" w:name="_Toc280535753"/>
+      <w:bookmarkStart w:id="95" w:name="_Toc280535753"/>
       <w:r>
         <w:lastRenderedPageBreak/>
         <w:t>Bibliography</w:t>
       </w:r>
-      <w:bookmarkEnd w:id="94"/>
+      <w:bookmarkEnd w:id="95"/>
     </w:p>
     <w:p>
       <w:pPr>
@@ -12942,7 +12951,7 @@
       </w:r>
     </w:p>
   </w:comment>
-  <w:comment w:id="83" w:author="Piotr Gwizdała" w:date="2010-12-19T15:22:00Z" w:initials="PG">
+  <w:comment w:id="76" w:author="Piotr Gwizdała" w:date="2010-12-19T22:46:00Z" w:initials="PG">
     <w:p>
       <w:pPr>
         <w:pStyle w:val="Tekstkomentarza"/>
@@ -12953,10 +12962,26 @@
         </w:rPr>
         <w:annotationRef/>
       </w:r>
-    </w:p>
+      <w:r>
+        <w:t>Dodać kawałek z challenging</w:t>
+      </w:r>
+    </w:p>
+  </w:comment>
+  <w:comment w:id="84" w:author="Piotr Gwizdała" w:date="2010-12-19T15:22:00Z" w:initials="PG">
     <w:p>
       <w:pPr>
         <w:pStyle w:val="Tekstkomentarza"/>
+      </w:pPr>
+      <w:r>
+        <w:rPr>
+          <w:rStyle w:val="Odwoaniedokomentarza"/>
+        </w:rPr>
+        <w:annotationRef/>
+      </w:r>
+    </w:p>
+    <w:p>
+      <w:pPr>
+        <w:pStyle w:val="Tekstkomentarza"/>
         <w:rPr>
           <w:lang w:val="pl-PL"/>
         </w:rPr>
@@ -13011,7 +13036,7 @@
       </w:r>
     </w:p>
   </w:comment>
-  <w:comment w:id="88" w:author="Piotr Gwizdała" w:date="2010-12-19T15:22:00Z" w:initials="PG">
+  <w:comment w:id="89" w:author="Piotr Gwizdała" w:date="2010-12-19T15:22:00Z" w:initials="PG">
     <w:p>
       <w:pPr>
         <w:pStyle w:val="Tekstkomentarza"/>
@@ -13035,7 +13060,7 @@
       </w:r>
     </w:p>
   </w:comment>
-  <w:comment w:id="93" w:author="Piotr Gwizdała" w:date="2010-08-08T02:23:00Z" w:initials="PG">
+  <w:comment w:id="94" w:author="Piotr Gwizdała" w:date="2010-08-08T02:23:00Z" w:initials="PG">
     <w:p>
       <w:pPr>
         <w:pStyle w:val="Tekstkomentarza"/>
@@ -13213,7 +13238,7 @@
         <w:rPr>
           <w:noProof/>
         </w:rPr>
-        <w:t>14</w:t>
+        <w:t>20</w:t>
       </w:r>
     </w:fldSimple>
     <w:r>
@@ -13231,7 +13256,7 @@
           <w:rStyle w:val="Odwoaniedelikatne"/>
           <w:noProof/>
         </w:rPr>
-        <w:t>2</w:t>
+        <w:t>5</w:t>
       </w:r>
     </w:fldSimple>
     <w:r>
@@ -13245,7 +13270,7 @@
         <w:rPr>
           <w:noProof/>
         </w:rPr>
-        <w:t>Background</w:t>
+        <w:t>Experiments description</w:t>
       </w:r>
     </w:fldSimple>
   </w:p>
@@ -13271,7 +13296,7 @@
           <w:rStyle w:val="Odwoaniedelikatne"/>
           <w:noProof/>
         </w:rPr>
-        <w:t>4.3</w:t>
+        <w:t>6.1</w:t>
       </w:r>
     </w:fldSimple>
     <w:r>
@@ -13286,13 +13311,13 @@
           <w:rStyle w:val="Odwoaniedelikatne"/>
           <w:noProof/>
         </w:rPr>
-        <w:t>Learn</w:t>
+        <w:t>RL</w:t>
       </w:r>
       <w:r>
         <w:rPr>
           <w:noProof/>
         </w:rPr>
-        <w:t xml:space="preserve"> bot</w:t>
+        <w:t xml:space="preserve"> ? went bad?</w:t>
       </w:r>
     </w:fldSimple>
     <w:r>
@@ -13324,7 +13349,7 @@
         <w:rStyle w:val="Odwoaniedelikatne"/>
         <w:noProof/>
       </w:rPr>
-      <w:t>19</w:t>
+      <w:t>21</w:t>
     </w:r>
     <w:r>
       <w:rPr>
@@ -16341,7 +16366,7 @@
 </file>
 
 <file path=customXml/itemProps1.xml><?xml version="1.0" encoding="utf-8"?>
-<ds:datastoreItem xmlns:ds="http://schemas.openxmlformats.org/officeDocument/2006/customXml" ds:itemID="{F147B1F5-6ED2-4FB4-8D71-E587938651DF}">
+<ds:datastoreItem xmlns:ds="http://schemas.openxmlformats.org/officeDocument/2006/customXml" ds:itemID="{F6B25BD7-CA2E-42D7-A6D0-22C405B5CD4B}">
   <ds:schemaRefs>
     <ds:schemaRef ds:uri="http://schemas.openxmlformats.org/officeDocument/2006/bibliography"/>
   </ds:schemaRefs>

</xml_diff>